<commit_message>
Docx writer: Fix bookmarks to headers with long titles.
Word has a 40 character limit for bookmark names.  In
addition, bookmarks must begin with a letter.  Since
pandoc's auto-generated identifiers may not respect
these constraints, some internal links did not work.

With this change, pandoc uses a bookmark name based
on the SHA1 hash of the identifier when the identifier
isn't a legal bookmark name.

Closes #5091.
</commit_message>
<xml_diff>
--- a/test/docx/golden/nested_anchors_in_header.docx
+++ b/test/docx/golden/nested_anchors_in_header.docx
@@ -42,7 +42,7 @@
       <w:pPr>
         <w:pStyle w:val="BodyText"/>
       </w:pPr>
-      <w:hyperlink w:anchor="remote-folder-or-longlonglonglonglong-file-with-manymanymanymany-letters-inside-opening">
+      <w:hyperlink w:anchor="X49da2d776f7a640cd76098979e5788f8119bc44">
         <w:r>
           <w:rPr>
             <w:rStyle w:val="Hyperlink"/>
@@ -55,7 +55,7 @@
       <w:pPr>
         <w:pStyle w:val="BodyText"/>
       </w:pPr>
-      <w:hyperlink w:anchor="remote-folder-or-longlonglonglonglong-file-with-manymanymanymany-letters-inside-closing">
+      <w:hyperlink w:anchor="Xb95b585046f38c7739779215f99b6b21152b861">
         <w:r>
           <w:rPr>
             <w:rStyle w:val="Hyperlink"/>
@@ -78,7 +78,7 @@
       <w:pPr>
         <w:pStyle w:val="FirstParagraph"/>
       </w:pPr>
-      <w:hyperlink w:anchor="remote-folder-or-longlonglonglonglong-file-with-manymanymanymany-letters-inside-opening">
+      <w:hyperlink w:anchor="X49da2d776f7a640cd76098979e5788f8119bc44">
         <w:r>
           <w:rPr>
             <w:rStyle w:val="Hyperlink"/>
@@ -99,7 +99,7 @@
       <w:pPr>
         <w:pStyle w:val="BodyText"/>
       </w:pPr>
-      <w:hyperlink w:anchor="remote-folder-or-longlonglonglonglong-file-with-manymanymanymany-letters-inside-closing">
+      <w:hyperlink w:anchor="Xb95b585046f38c7739779215f99b6b21152b861">
         <w:r>
           <w:rPr>
             <w:rStyle w:val="Hyperlink"/>
@@ -130,7 +130,7 @@
       <w:pPr>
         <w:pStyle w:val="Heading2"/>
       </w:pPr>
-      <w:bookmarkStart w:id="23" w:name="remote-folder-or-longlonglonglonglong-file-with-manymanymanymany-letters-inside-opening"/>
+      <w:bookmarkStart w:id="23" w:name="X49da2d776f7a640cd76098979e5788f8119bc44"/>
       <w:r>
         <w:t xml:space="preserve">Remote folder or longlonglonglonglong file with manymanymanymany letters inside opening</w:t>
       </w:r>
@@ -148,7 +148,7 @@
       <w:pPr>
         <w:pStyle w:val="Heading2"/>
       </w:pPr>
-      <w:bookmarkStart w:id="24" w:name="remote-folder-or-longlonglonglonglong-file-with-manymanymanymany-letters-inside-closing"/>
+      <w:bookmarkStart w:id="24" w:name="Xb95b585046f38c7739779215f99b6b21152b861"/>
       <w:r>
         <w:t xml:space="preserve">Remote folder or longlonglonglonglong file with manymanymanymany letters inside closing</w:t>
       </w:r>

</xml_diff>